<commit_message>
up to date word doc part A
</commit_message>
<xml_diff>
--- a/part1.docx
+++ b/part1.docx
@@ -3912,7 +3912,6 @@
         <w:ind w:left="720"/>
         <w:jc w:val="both"/>
         <w:rPr>
-          <w:rFonts w:hint="cs"/>
           <w:rtl/>
         </w:rPr>
       </w:pPr>
@@ -4071,7 +4070,6 @@
         <w:ind w:left="720"/>
         <w:jc w:val="both"/>
         <w:rPr>
-          <w:rFonts w:hint="cs"/>
           <w:rtl/>
         </w:rPr>
       </w:pPr>
@@ -4099,14 +4097,7 @@
           <w:rFonts w:hint="cs"/>
           <w:rtl/>
         </w:rPr>
-        <w:t xml:space="preserve"> במסך זה המשתמש </w:t>
-      </w:r>
-      <w:r>
-        <w:rPr>
-          <w:rFonts w:hint="cs"/>
-          <w:rtl/>
-        </w:rPr>
-        <w:t>ימלא את השדות הרלוונטיות, בלחיצה על כפתור "הגשה" הטרמפ יעלה לבסיס נתונים ואם משתמש אחר יחפש טרמפ היוצא מאותו אזור הוא יוכל לראות את הטרמפ שנצור במסך 5. לחיצה על כפתור "חזרה" יחזיר את המשתמש למסך 3 ולא ישמור את הטרמפ.</w:t>
+        <w:t xml:space="preserve"> במסך זה המשתמש ימלא את השדות הרלוונטיות, בלחיצה על כפתור "הגשה" הטרמפ יעלה לבסיס נתונים ואם משתמש אחר יחפש טרמפ היוצא מאותו אזור הוא יוכל לראות את הטרמפ שנצור במסך 5. לחיצה על כפתור "חזרה" יחזיר את המשתמש למסך 3 ולא ישמור את הטרמפ.</w:t>
       </w:r>
     </w:p>
     <w:p>
@@ -4218,7 +4209,6 @@
         <w:ind w:left="720"/>
         <w:jc w:val="both"/>
         <w:rPr>
-          <w:rFonts w:hint="cs"/>
           <w:rtl/>
         </w:rPr>
       </w:pPr>
@@ -4246,14 +4236,7 @@
           <w:rFonts w:hint="cs"/>
           <w:rtl/>
         </w:rPr>
-        <w:t xml:space="preserve"> במסך זה המשתמש </w:t>
-      </w:r>
-      <w:r>
-        <w:rPr>
-          <w:rFonts w:hint="cs"/>
-          <w:rtl/>
-        </w:rPr>
-        <w:t>יבחר טרמפ רלוונטי, המשתמש ילחץ על התמונה ואז על כפתור "בחירת טרמפ זה" אשר יעביר אותו למסך 6, לעומת זאת אם המשתמש ילחץ על כפתור "חזרה" הוא יועבר חזרה למסך הבית(מסך 3).</w:t>
+        <w:t xml:space="preserve"> במסך זה המשתמש יבחר טרמפ רלוונטי, המשתמש ילחץ על התמונה ואז על כפתור "בחירת טרמפ זה" אשר יעביר אותו למסך 6, לעומת זאת אם המשתמש ילחץ על כפתור "חזרה" הוא יועבר חזרה למסך הבית(מסך 3).</w:t>
       </w:r>
     </w:p>
     <w:p>
@@ -4389,42 +4372,7 @@
           <w:rFonts w:hint="cs"/>
           <w:rtl/>
         </w:rPr>
-        <w:t xml:space="preserve">יוכל לעבור </w:t>
-      </w:r>
-      <w:r>
-        <w:rPr>
-          <w:rFonts w:hint="cs"/>
-          <w:rtl/>
-        </w:rPr>
-        <w:t>ע</w:t>
-      </w:r>
-      <w:r>
-        <w:rPr>
-          <w:rFonts w:hint="cs"/>
-          <w:rtl/>
-        </w:rPr>
-        <w:t>ל</w:t>
-      </w:r>
-      <w:r>
-        <w:rPr>
-          <w:rFonts w:hint="cs"/>
-          <w:rtl/>
-        </w:rPr>
-        <w:t xml:space="preserve"> פירוט רחב יותר </w:t>
-      </w:r>
-      <w:r>
-        <w:rPr>
-          <w:rFonts w:hint="cs"/>
-          <w:rtl/>
-        </w:rPr>
-        <w:t>ש</w:t>
-      </w:r>
-      <w:r>
-        <w:rPr>
-          <w:rFonts w:hint="cs"/>
-          <w:rtl/>
-        </w:rPr>
-        <w:t>ל הנהג</w:t>
+        <w:t>יוכל לעבור על פירוט רחב יותר של הנהג</w:t>
       </w:r>
       <w:r>
         <w:rPr>
@@ -4519,6 +4467,1207 @@
               </a:graphicData>
             </a:graphic>
           </wp:inline>
+        </w:drawing>
+      </w:r>
+    </w:p>
+    <w:p>
+      <w:pPr>
+        <w:bidi/>
+        <w:ind w:firstLine="720"/>
+        <w:jc w:val="both"/>
+      </w:pPr>
+    </w:p>
+    <w:p>
+      <w:pPr>
+        <w:bidi/>
+        <w:ind w:firstLine="720"/>
+        <w:jc w:val="both"/>
+      </w:pPr>
+    </w:p>
+    <w:p>
+      <w:pPr>
+        <w:bidi/>
+        <w:ind w:firstLine="720"/>
+        <w:jc w:val="both"/>
+      </w:pPr>
+    </w:p>
+    <w:p>
+      <w:pPr>
+        <w:bidi/>
+        <w:ind w:firstLine="720"/>
+        <w:jc w:val="both"/>
+      </w:pPr>
+      <w:r>
+        <w:rPr>
+          <w:rFonts w:ascii="Times New Roman" w:hAnsi="Times New Roman" w:cs="Times New Roman"/>
+          <w:noProof/>
+          <w:sz w:val="24"/>
+          <w:szCs w:val="24"/>
+        </w:rPr>
+        <w:lastRenderedPageBreak/>
+        <mc:AlternateContent>
+          <mc:Choice Requires="wps">
+            <w:drawing>
+              <wp:anchor distT="45720" distB="45720" distL="114300" distR="114300" simplePos="0" relativeHeight="251684864" behindDoc="1" locked="0" layoutInCell="1" allowOverlap="1" wp14:anchorId="0CDDF84E" wp14:editId="7B1E5677">
+                <wp:simplePos x="0" y="0"/>
+                <wp:positionH relativeFrom="margin">
+                  <wp:posOffset>2463165</wp:posOffset>
+                </wp:positionH>
+                <wp:positionV relativeFrom="paragraph">
+                  <wp:posOffset>4989195</wp:posOffset>
+                </wp:positionV>
+                <wp:extent cx="1242060" cy="448310"/>
+                <wp:effectExtent l="0" t="0" r="15240" b="27940"/>
+                <wp:wrapTight wrapText="bothSides">
+                  <wp:wrapPolygon edited="0">
+                    <wp:start x="0" y="0"/>
+                    <wp:lineTo x="0" y="22028"/>
+                    <wp:lineTo x="21534" y="22028"/>
+                    <wp:lineTo x="21534" y="0"/>
+                    <wp:lineTo x="0" y="0"/>
+                  </wp:wrapPolygon>
+                </wp:wrapTight>
+                <wp:docPr id="28" name="Text Box 28"/>
+                <wp:cNvGraphicFramePr>
+                  <a:graphicFrameLocks xmlns:a="http://schemas.openxmlformats.org/drawingml/2006/main"/>
+                </wp:cNvGraphicFramePr>
+                <a:graphic xmlns:a="http://schemas.openxmlformats.org/drawingml/2006/main">
+                  <a:graphicData uri="http://schemas.microsoft.com/office/word/2010/wordprocessingShape">
+                    <wps:wsp>
+                      <wps:cNvSpPr txBox="1">
+                        <a:spLocks noChangeArrowheads="1"/>
+                      </wps:cNvSpPr>
+                      <wps:spPr bwMode="auto">
+                        <a:xfrm flipH="1">
+                          <a:off x="0" y="0"/>
+                          <a:ext cx="1242060" cy="448310"/>
+                        </a:xfrm>
+                        <a:prstGeom prst="rect">
+                          <a:avLst/>
+                        </a:prstGeom>
+                        <a:solidFill>
+                          <a:srgbClr val="FFFFFF"/>
+                        </a:solidFill>
+                        <a:ln w="9525">
+                          <a:solidFill>
+                            <a:srgbClr val="000000"/>
+                          </a:solidFill>
+                          <a:miter lim="800000"/>
+                          <a:headEnd/>
+                          <a:tailEnd/>
+                        </a:ln>
+                      </wps:spPr>
+                      <wps:txbx>
+                        <w:txbxContent>
+                          <w:p>
+                            <w:r>
+                              <w:t xml:space="preserve">DB </w:t>
+                            </w:r>
+                            <w:r>
+                              <w:t>ride</w:t>
+                            </w:r>
+                            <w:r>
+                              <w:t xml:space="preserve"> details chart</w:t>
+                            </w:r>
+                          </w:p>
+                          <w:p/>
+                        </w:txbxContent>
+                      </wps:txbx>
+                      <wps:bodyPr rot="0" vertOverflow="clip" horzOverflow="clip" vert="horz" wrap="square" lIns="91440" tIns="45720" rIns="91440" bIns="45720" anchor="t" anchorCtr="0">
+                        <a:noAutofit/>
+                      </wps:bodyPr>
+                    </wps:wsp>
+                  </a:graphicData>
+                </a:graphic>
+                <wp14:sizeRelH relativeFrom="margin">
+                  <wp14:pctWidth>0</wp14:pctWidth>
+                </wp14:sizeRelH>
+                <wp14:sizeRelV relativeFrom="margin">
+                  <wp14:pctHeight>0</wp14:pctHeight>
+                </wp14:sizeRelV>
+              </wp:anchor>
+            </w:drawing>
+          </mc:Choice>
+          <mc:Fallback>
+            <w:pict>
+              <v:shapetype w14:anchorId="0CDDF84E" id="_x0000_t202" coordsize="21600,21600" o:spt="202" path="m,l,21600r21600,l21600,xe">
+                <v:stroke joinstyle="miter"/>
+                <v:path gradientshapeok="t" o:connecttype="rect"/>
+              </v:shapetype>
+              <v:shape id="Text Box 28" o:spid="_x0000_s1026" type="#_x0000_t202" style="position:absolute;left:0;text-align:left;margin-left:193.95pt;margin-top:392.85pt;width:97.8pt;height:35.3pt;flip:x;z-index:-251631616;visibility:visible;mso-wrap-style:square;mso-width-percent:0;mso-height-percent:0;mso-wrap-distance-left:9pt;mso-wrap-distance-top:3.6pt;mso-wrap-distance-right:9pt;mso-wrap-distance-bottom:3.6pt;mso-position-horizontal:absolute;mso-position-horizontal-relative:margin;mso-position-vertical:absolute;mso-position-vertical-relative:text;mso-width-percent:0;mso-height-percent:0;mso-width-relative:margin;mso-height-relative:margin;v-text-anchor:top" o:gfxdata="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">
+                <v:textbox>
+                  <w:txbxContent>
+                    <w:p>
+                      <w:r>
+                        <w:t xml:space="preserve">DB </w:t>
+                      </w:r>
+                      <w:r>
+                        <w:t>ride</w:t>
+                      </w:r>
+                      <w:r>
+                        <w:t xml:space="preserve"> details chart</w:t>
+                      </w:r>
+                    </w:p>
+                    <w:p/>
+                  </w:txbxContent>
+                </v:textbox>
+                <w10:wrap type="tight" anchorx="margin"/>
+              </v:shape>
+            </w:pict>
+          </mc:Fallback>
+        </mc:AlternateContent>
+      </w:r>
+      <w:r>
+        <w:rPr>
+          <w:rFonts w:ascii="Times New Roman" w:hAnsi="Times New Roman" w:cs="Times New Roman"/>
+          <w:noProof/>
+          <w:sz w:val="24"/>
+          <w:szCs w:val="24"/>
+        </w:rPr>
+        <mc:AlternateContent>
+          <mc:Choice Requires="wps">
+            <w:drawing>
+              <wp:anchor distT="45720" distB="45720" distL="114300" distR="114300" simplePos="0" relativeHeight="251682816" behindDoc="1" locked="0" layoutInCell="1" allowOverlap="1" wp14:anchorId="19FE91D5" wp14:editId="1218F1A3">
+                <wp:simplePos x="0" y="0"/>
+                <wp:positionH relativeFrom="margin">
+                  <wp:posOffset>2253615</wp:posOffset>
+                </wp:positionH>
+                <wp:positionV relativeFrom="paragraph">
+                  <wp:posOffset>1111885</wp:posOffset>
+                </wp:positionV>
+                <wp:extent cx="1242060" cy="448310"/>
+                <wp:effectExtent l="0" t="0" r="15240" b="27940"/>
+                <wp:wrapTight wrapText="bothSides">
+                  <wp:wrapPolygon edited="0">
+                    <wp:start x="0" y="0"/>
+                    <wp:lineTo x="0" y="22028"/>
+                    <wp:lineTo x="21534" y="22028"/>
+                    <wp:lineTo x="21534" y="0"/>
+                    <wp:lineTo x="0" y="0"/>
+                  </wp:wrapPolygon>
+                </wp:wrapTight>
+                <wp:docPr id="217" name="Text Box 217"/>
+                <wp:cNvGraphicFramePr>
+                  <a:graphicFrameLocks xmlns:a="http://schemas.openxmlformats.org/drawingml/2006/main"/>
+                </wp:cNvGraphicFramePr>
+                <a:graphic xmlns:a="http://schemas.openxmlformats.org/drawingml/2006/main">
+                  <a:graphicData uri="http://schemas.microsoft.com/office/word/2010/wordprocessingShape">
+                    <wps:wsp>
+                      <wps:cNvSpPr txBox="1">
+                        <a:spLocks noChangeArrowheads="1"/>
+                      </wps:cNvSpPr>
+                      <wps:spPr bwMode="auto">
+                        <a:xfrm flipH="1">
+                          <a:off x="0" y="0"/>
+                          <a:ext cx="1242060" cy="448310"/>
+                        </a:xfrm>
+                        <a:prstGeom prst="rect">
+                          <a:avLst/>
+                        </a:prstGeom>
+                        <a:solidFill>
+                          <a:srgbClr val="FFFFFF"/>
+                        </a:solidFill>
+                        <a:ln w="9525">
+                          <a:solidFill>
+                            <a:srgbClr val="000000"/>
+                          </a:solidFill>
+                          <a:miter lim="800000"/>
+                          <a:headEnd/>
+                          <a:tailEnd/>
+                        </a:ln>
+                      </wps:spPr>
+                      <wps:txbx>
+                        <w:txbxContent>
+                          <w:p>
+                            <w:r>
+                              <w:t>DB user details chart</w:t>
+                            </w:r>
+                          </w:p>
+                          <w:p/>
+                        </w:txbxContent>
+                      </wps:txbx>
+                      <wps:bodyPr rot="0" vertOverflow="clip" horzOverflow="clip" vert="horz" wrap="square" lIns="91440" tIns="45720" rIns="91440" bIns="45720" anchor="t" anchorCtr="0">
+                        <a:noAutofit/>
+                      </wps:bodyPr>
+                    </wps:wsp>
+                  </a:graphicData>
+                </a:graphic>
+                <wp14:sizeRelH relativeFrom="margin">
+                  <wp14:pctWidth>0</wp14:pctWidth>
+                </wp14:sizeRelH>
+                <wp14:sizeRelV relativeFrom="margin">
+                  <wp14:pctHeight>0</wp14:pctHeight>
+                </wp14:sizeRelV>
+              </wp:anchor>
+            </w:drawing>
+          </mc:Choice>
+          <mc:Fallback>
+            <w:pict>
+              <v:shape w14:anchorId="19FE91D5" id="Text Box 217" o:spid="_x0000_s1027" type="#_x0000_t202" style="position:absolute;left:0;text-align:left;margin-left:177.45pt;margin-top:87.55pt;width:97.8pt;height:35.3pt;flip:x;z-index:-251633664;visibility:visible;mso-wrap-style:square;mso-width-percent:0;mso-height-percent:0;mso-wrap-distance-left:9pt;mso-wrap-distance-top:3.6pt;mso-wrap-distance-right:9pt;mso-wrap-distance-bottom:3.6pt;mso-position-horizontal:absolute;mso-position-horizontal-relative:margin;mso-position-vertical:absolute;mso-position-vertical-relative:text;mso-width-percent:0;mso-height-percent:0;mso-width-relative:margin;mso-height-relative:margin;v-text-anchor:top" o:gfxdata="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">
+                <v:textbox>
+                  <w:txbxContent>
+                    <w:p>
+                      <w:r>
+                        <w:t>DB user details chart</w:t>
+                      </w:r>
+                    </w:p>
+                    <w:p/>
+                  </w:txbxContent>
+                </v:textbox>
+                <w10:wrap type="tight" anchorx="margin"/>
+              </v:shape>
+            </w:pict>
+          </mc:Fallback>
+        </mc:AlternateContent>
+      </w:r>
+      <w:r>
+        <w:rPr>
+          <w:noProof/>
+        </w:rPr>
+        <mc:AlternateContent>
+          <mc:Choice Requires="wps">
+            <w:drawing>
+              <wp:anchor distT="0" distB="0" distL="114300" distR="114300" simplePos="0" relativeHeight="251680768" behindDoc="0" locked="0" layoutInCell="1" allowOverlap="1" wp14:anchorId="705B45A9" wp14:editId="5B52C1D2">
+                <wp:simplePos x="0" y="0"/>
+                <wp:positionH relativeFrom="column">
+                  <wp:posOffset>3581400</wp:posOffset>
+                </wp:positionH>
+                <wp:positionV relativeFrom="paragraph">
+                  <wp:posOffset>4036059</wp:posOffset>
+                </wp:positionV>
+                <wp:extent cx="1009650" cy="345440"/>
+                <wp:effectExtent l="38100" t="0" r="19050" b="73660"/>
+                <wp:wrapNone/>
+                <wp:docPr id="27" name="מחבר חץ ישר 21"/>
+                <wp:cNvGraphicFramePr/>
+                <a:graphic xmlns:a="http://schemas.openxmlformats.org/drawingml/2006/main">
+                  <a:graphicData uri="http://schemas.microsoft.com/office/word/2010/wordprocessingShape">
+                    <wps:wsp>
+                      <wps:cNvCnPr/>
+                      <wps:spPr>
+                        <a:xfrm flipH="1">
+                          <a:off x="0" y="0"/>
+                          <a:ext cx="1009650" cy="345440"/>
+                        </a:xfrm>
+                        <a:prstGeom prst="straightConnector1">
+                          <a:avLst/>
+                        </a:prstGeom>
+                        <a:ln>
+                          <a:tailEnd type="triangle"/>
+                        </a:ln>
+                      </wps:spPr>
+                      <wps:style>
+                        <a:lnRef idx="1">
+                          <a:schemeClr val="dk1"/>
+                        </a:lnRef>
+                        <a:fillRef idx="0">
+                          <a:schemeClr val="dk1"/>
+                        </a:fillRef>
+                        <a:effectRef idx="0">
+                          <a:schemeClr val="dk1"/>
+                        </a:effectRef>
+                        <a:fontRef idx="minor">
+                          <a:schemeClr val="tx1"/>
+                        </a:fontRef>
+                      </wps:style>
+                      <wps:bodyPr/>
+                    </wps:wsp>
+                  </a:graphicData>
+                </a:graphic>
+                <wp14:sizeRelH relativeFrom="margin">
+                  <wp14:pctWidth>0</wp14:pctWidth>
+                </wp14:sizeRelH>
+                <wp14:sizeRelV relativeFrom="margin">
+                  <wp14:pctHeight>0</wp14:pctHeight>
+                </wp14:sizeRelV>
+              </wp:anchor>
+            </w:drawing>
+          </mc:Choice>
+          <mc:Fallback>
+            <w:pict>
+              <v:shapetype w14:anchorId="1BD695C4" id="_x0000_t32" coordsize="21600,21600" o:spt="32" o:oned="t" path="m,l21600,21600e" filled="f">
+                <v:path arrowok="t" fillok="f" o:connecttype="none"/>
+                <o:lock v:ext="edit" shapetype="t"/>
+              </v:shapetype>
+              <v:shape id="מחבר חץ ישר 21" o:spid="_x0000_s1026" type="#_x0000_t32" style="position:absolute;margin-left:282pt;margin-top:317.8pt;width:79.5pt;height:27.2pt;flip:x;z-index:251680768;visibility:visible;mso-wrap-style:square;mso-width-percent:0;mso-height-percent:0;mso-wrap-distance-left:9pt;mso-wrap-distance-top:0;mso-wrap-distance-right:9pt;mso-wrap-distance-bottom:0;mso-position-horizontal:absolute;mso-position-horizontal-relative:text;mso-position-vertical:absolute;mso-position-vertical-relative:text;mso-width-percent:0;mso-height-percent:0;mso-width-relative:margin;mso-height-relative:margin" o:gfxdata="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" strokecolor="black [3200]" strokeweight=".5pt">
+                <v:stroke endarrow="block" joinstyle="miter"/>
+              </v:shape>
+            </w:pict>
+          </mc:Fallback>
+        </mc:AlternateContent>
+      </w:r>
+      <w:r>
+        <w:rPr>
+          <w:noProof/>
+        </w:rPr>
+        <mc:AlternateContent>
+          <mc:Choice Requires="wps">
+            <w:drawing>
+              <wp:anchor distT="0" distB="0" distL="114300" distR="114300" simplePos="0" relativeHeight="251678720" behindDoc="0" locked="0" layoutInCell="1" allowOverlap="1" wp14:anchorId="5693ECAA" wp14:editId="5FE1AD8B">
+                <wp:simplePos x="0" y="0"/>
+                <wp:positionH relativeFrom="column">
+                  <wp:posOffset>3543300</wp:posOffset>
+                </wp:positionH>
+                <wp:positionV relativeFrom="paragraph">
+                  <wp:posOffset>4657725</wp:posOffset>
+                </wp:positionV>
+                <wp:extent cx="1143000" cy="45719"/>
+                <wp:effectExtent l="19050" t="76200" r="19050" b="50165"/>
+                <wp:wrapNone/>
+                <wp:docPr id="25" name="מחבר חץ ישר 21"/>
+                <wp:cNvGraphicFramePr/>
+                <a:graphic xmlns:a="http://schemas.openxmlformats.org/drawingml/2006/main">
+                  <a:graphicData uri="http://schemas.microsoft.com/office/word/2010/wordprocessingShape">
+                    <wps:wsp>
+                      <wps:cNvCnPr/>
+                      <wps:spPr>
+                        <a:xfrm flipH="1" flipV="1">
+                          <a:off x="0" y="0"/>
+                          <a:ext cx="1143000" cy="45719"/>
+                        </a:xfrm>
+                        <a:prstGeom prst="straightConnector1">
+                          <a:avLst/>
+                        </a:prstGeom>
+                        <a:ln>
+                          <a:tailEnd type="triangle"/>
+                        </a:ln>
+                      </wps:spPr>
+                      <wps:style>
+                        <a:lnRef idx="1">
+                          <a:schemeClr val="dk1"/>
+                        </a:lnRef>
+                        <a:fillRef idx="0">
+                          <a:schemeClr val="dk1"/>
+                        </a:fillRef>
+                        <a:effectRef idx="0">
+                          <a:schemeClr val="dk1"/>
+                        </a:effectRef>
+                        <a:fontRef idx="minor">
+                          <a:schemeClr val="tx1"/>
+                        </a:fontRef>
+                      </wps:style>
+                      <wps:bodyPr/>
+                    </wps:wsp>
+                  </a:graphicData>
+                </a:graphic>
+                <wp14:sizeRelH relativeFrom="margin">
+                  <wp14:pctWidth>0</wp14:pctWidth>
+                </wp14:sizeRelH>
+                <wp14:sizeRelV relativeFrom="margin">
+                  <wp14:pctHeight>0</wp14:pctHeight>
+                </wp14:sizeRelV>
+              </wp:anchor>
+            </w:drawing>
+          </mc:Choice>
+          <mc:Fallback>
+            <w:pict>
+              <v:shape w14:anchorId="36B4B1DA" id="מחבר חץ ישר 21" o:spid="_x0000_s1026" type="#_x0000_t32" style="position:absolute;margin-left:279pt;margin-top:366.75pt;width:90pt;height:3.6pt;flip:x y;z-index:251678720;visibility:visible;mso-wrap-style:square;mso-width-percent:0;mso-height-percent:0;mso-wrap-distance-left:9pt;mso-wrap-distance-top:0;mso-wrap-distance-right:9pt;mso-wrap-distance-bottom:0;mso-position-horizontal:absolute;mso-position-horizontal-relative:text;mso-position-vertical:absolute;mso-position-vertical-relative:text;mso-width-percent:0;mso-height-percent:0;mso-width-relative:margin;mso-height-relative:margin" o:gfxdata="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" strokecolor="black [3200]" strokeweight=".5pt">
+                <v:stroke endarrow="block" joinstyle="miter"/>
+              </v:shape>
+            </w:pict>
+          </mc:Fallback>
+        </mc:AlternateContent>
+      </w:r>
+      <w:r>
+        <w:rPr>
+          <w:noProof/>
+        </w:rPr>
+        <mc:AlternateContent>
+          <mc:Choice Requires="wps">
+            <w:drawing>
+              <wp:anchor distT="0" distB="0" distL="114300" distR="114300" simplePos="0" relativeHeight="251676672" behindDoc="0" locked="0" layoutInCell="1" allowOverlap="1" wp14:anchorId="167CEF92" wp14:editId="2A030080">
+                <wp:simplePos x="0" y="0"/>
+                <wp:positionH relativeFrom="column">
+                  <wp:posOffset>1657349</wp:posOffset>
+                </wp:positionH>
+                <wp:positionV relativeFrom="paragraph">
+                  <wp:posOffset>4533899</wp:posOffset>
+                </wp:positionV>
+                <wp:extent cx="942975" cy="45719"/>
+                <wp:effectExtent l="0" t="57150" r="28575" b="50165"/>
+                <wp:wrapNone/>
+                <wp:docPr id="24" name="מחבר חץ ישר 24"/>
+                <wp:cNvGraphicFramePr/>
+                <a:graphic xmlns:a="http://schemas.openxmlformats.org/drawingml/2006/main">
+                  <a:graphicData uri="http://schemas.microsoft.com/office/word/2010/wordprocessingShape">
+                    <wps:wsp>
+                      <wps:cNvCnPr/>
+                      <wps:spPr>
+                        <a:xfrm flipH="1" flipV="1">
+                          <a:off x="0" y="0"/>
+                          <a:ext cx="942975" cy="45719"/>
+                        </a:xfrm>
+                        <a:prstGeom prst="straightConnector1">
+                          <a:avLst/>
+                        </a:prstGeom>
+                        <a:ln>
+                          <a:tailEnd type="triangle"/>
+                        </a:ln>
+                      </wps:spPr>
+                      <wps:style>
+                        <a:lnRef idx="1">
+                          <a:schemeClr val="dk1"/>
+                        </a:lnRef>
+                        <a:fillRef idx="0">
+                          <a:schemeClr val="dk1"/>
+                        </a:fillRef>
+                        <a:effectRef idx="0">
+                          <a:schemeClr val="dk1"/>
+                        </a:effectRef>
+                        <a:fontRef idx="minor">
+                          <a:schemeClr val="tx1"/>
+                        </a:fontRef>
+                      </wps:style>
+                      <wps:bodyPr/>
+                    </wps:wsp>
+                  </a:graphicData>
+                </a:graphic>
+                <wp14:sizeRelH relativeFrom="margin">
+                  <wp14:pctWidth>0</wp14:pctWidth>
+                </wp14:sizeRelH>
+                <wp14:sizeRelV relativeFrom="margin">
+                  <wp14:pctHeight>0</wp14:pctHeight>
+                </wp14:sizeRelV>
+              </wp:anchor>
+            </w:drawing>
+          </mc:Choice>
+          <mc:Fallback>
+            <w:pict>
+              <v:shape w14:anchorId="5CAD16BB" id="מחבר חץ ישר 24" o:spid="_x0000_s1026" type="#_x0000_t32" style="position:absolute;margin-left:130.5pt;margin-top:357pt;width:74.25pt;height:3.6pt;flip:x y;z-index:251676672;visibility:visible;mso-wrap-style:square;mso-width-percent:0;mso-height-percent:0;mso-wrap-distance-left:9pt;mso-wrap-distance-top:0;mso-wrap-distance-right:9pt;mso-wrap-distance-bottom:0;mso-position-horizontal:absolute;mso-position-horizontal-relative:text;mso-position-vertical:absolute;mso-position-vertical-relative:text;mso-width-percent:0;mso-height-percent:0;mso-width-relative:margin;mso-height-relative:margin" o:gfxdata="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" strokecolor="black [3200]" strokeweight=".5pt">
+                <v:stroke endarrow="block" joinstyle="miter"/>
+              </v:shape>
+            </w:pict>
+          </mc:Fallback>
+        </mc:AlternateContent>
+      </w:r>
+      <w:r>
+        <w:rPr>
+          <w:noProof/>
+        </w:rPr>
+        <mc:AlternateContent>
+          <mc:Choice Requires="wps">
+            <w:drawing>
+              <wp:anchor distT="0" distB="0" distL="114300" distR="114300" simplePos="0" relativeHeight="251674624" behindDoc="0" locked="0" layoutInCell="1" allowOverlap="1" wp14:anchorId="016807DB" wp14:editId="14C1E994">
+                <wp:simplePos x="0" y="0"/>
+                <wp:positionH relativeFrom="column">
+                  <wp:posOffset>2590800</wp:posOffset>
+                </wp:positionH>
+                <wp:positionV relativeFrom="paragraph">
+                  <wp:posOffset>4286250</wp:posOffset>
+                </wp:positionV>
+                <wp:extent cx="1000125" cy="448310"/>
+                <wp:effectExtent l="0" t="0" r="28575" b="27940"/>
+                <wp:wrapNone/>
+                <wp:docPr id="22" name="תרשים זרימה: דיסק מגנטי 14"/>
+                <wp:cNvGraphicFramePr/>
+                <a:graphic xmlns:a="http://schemas.openxmlformats.org/drawingml/2006/main">
+                  <a:graphicData uri="http://schemas.microsoft.com/office/word/2010/wordprocessingShape">
+                    <wps:wsp>
+                      <wps:cNvSpPr/>
+                      <wps:spPr>
+                        <a:xfrm>
+                          <a:off x="0" y="0"/>
+                          <a:ext cx="1000125" cy="448310"/>
+                        </a:xfrm>
+                        <a:prstGeom prst="flowChartMagneticDisk">
+                          <a:avLst/>
+                        </a:prstGeom>
+                      </wps:spPr>
+                      <wps:style>
+                        <a:lnRef idx="2">
+                          <a:schemeClr val="accent3">
+                            <a:shade val="50000"/>
+                          </a:schemeClr>
+                        </a:lnRef>
+                        <a:fillRef idx="1">
+                          <a:schemeClr val="accent3"/>
+                        </a:fillRef>
+                        <a:effectRef idx="0">
+                          <a:schemeClr val="accent3"/>
+                        </a:effectRef>
+                        <a:fontRef idx="minor">
+                          <a:schemeClr val="lt1"/>
+                        </a:fontRef>
+                      </wps:style>
+                      <wps:bodyPr rot="0" spcFirstLastPara="0" vertOverflow="clip" horzOverflow="clip" vert="horz" wrap="square" lIns="91440" tIns="45720" rIns="91440" bIns="45720" numCol="1" spcCol="0" rtlCol="1" fromWordArt="0" anchor="ctr" anchorCtr="0" forceAA="0" compatLnSpc="1">
+                        <a:prstTxWarp prst="textNoShape">
+                          <a:avLst/>
+                        </a:prstTxWarp>
+                        <a:noAutofit/>
+                      </wps:bodyPr>
+                    </wps:wsp>
+                  </a:graphicData>
+                </a:graphic>
+              </wp:anchor>
+            </w:drawing>
+          </mc:Choice>
+          <mc:Fallback>
+            <w:pict>
+              <v:shapetype w14:anchorId="2273D32F" id="_x0000_t132" coordsize="21600,21600" o:spt="132" path="m10800,qx,3391l,18209qy10800,21600,21600,18209l21600,3391qy10800,xem,3391nfqy10800,6782,21600,3391e">
+                <v:path o:extrusionok="f" gradientshapeok="t" o:connecttype="custom" o:connectlocs="10800,6782;10800,0;0,10800;10800,21600;21600,10800" o:connectangles="270,270,180,90,0" textboxrect="0,6782,21600,18209"/>
+              </v:shapetype>
+              <v:shape id="תרשים זרימה: דיסק מגנטי 14" o:spid="_x0000_s1026" type="#_x0000_t132" style="position:absolute;margin-left:204pt;margin-top:337.5pt;width:78.75pt;height:35.3pt;z-index:251674624;visibility:visible;mso-wrap-style:square;mso-wrap-distance-left:9pt;mso-wrap-distance-top:0;mso-wrap-distance-right:9pt;mso-wrap-distance-bottom:0;mso-position-horizontal:absolute;mso-position-horizontal-relative:text;mso-position-vertical:absolute;mso-position-vertical-relative:text;v-text-anchor:middle" o:gfxdata="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" fillcolor="#a5a5a5 [3206]" strokecolor="#525252 [1606]" strokeweight="1pt">
+                <v:stroke joinstyle="miter"/>
+              </v:shape>
+            </w:pict>
+          </mc:Fallback>
+        </mc:AlternateContent>
+      </w:r>
+      <w:r>
+        <w:rPr>
+          <w:noProof/>
+        </w:rPr>
+        <mc:AlternateContent>
+          <mc:Choice Requires="wps">
+            <w:drawing>
+              <wp:anchor distT="0" distB="0" distL="114300" distR="114300" simplePos="0" relativeHeight="251672576" behindDoc="0" locked="0" layoutInCell="1" allowOverlap="1" wp14:anchorId="00B34121" wp14:editId="0A2F94AE">
+                <wp:simplePos x="0" y="0"/>
+                <wp:positionH relativeFrom="column">
+                  <wp:posOffset>1485900</wp:posOffset>
+                </wp:positionH>
+                <wp:positionV relativeFrom="paragraph">
+                  <wp:posOffset>695325</wp:posOffset>
+                </wp:positionV>
+                <wp:extent cx="930910" cy="1914525"/>
+                <wp:effectExtent l="38100" t="0" r="21590" b="85725"/>
+                <wp:wrapNone/>
+                <wp:docPr id="26" name="מחבר: מרפקי 26"/>
+                <wp:cNvGraphicFramePr/>
+                <a:graphic xmlns:a="http://schemas.openxmlformats.org/drawingml/2006/main">
+                  <a:graphicData uri="http://schemas.microsoft.com/office/word/2010/wordprocessingShape">
+                    <wps:wsp>
+                      <wps:cNvCnPr/>
+                      <wps:spPr>
+                        <a:xfrm flipH="1">
+                          <a:off x="0" y="0"/>
+                          <a:ext cx="930910" cy="1914525"/>
+                        </a:xfrm>
+                        <a:prstGeom prst="bentConnector3">
+                          <a:avLst/>
+                        </a:prstGeom>
+                        <a:ln>
+                          <a:tailEnd type="triangle"/>
+                        </a:ln>
+                      </wps:spPr>
+                      <wps:style>
+                        <a:lnRef idx="1">
+                          <a:schemeClr val="dk1"/>
+                        </a:lnRef>
+                        <a:fillRef idx="0">
+                          <a:schemeClr val="dk1"/>
+                        </a:fillRef>
+                        <a:effectRef idx="0">
+                          <a:schemeClr val="dk1"/>
+                        </a:effectRef>
+                        <a:fontRef idx="minor">
+                          <a:schemeClr val="tx1"/>
+                        </a:fontRef>
+                      </wps:style>
+                      <wps:bodyPr/>
+                    </wps:wsp>
+                  </a:graphicData>
+                </a:graphic>
+                <wp14:sizeRelH relativeFrom="margin">
+                  <wp14:pctWidth>0</wp14:pctWidth>
+                </wp14:sizeRelH>
+                <wp14:sizeRelV relativeFrom="margin">
+                  <wp14:pctHeight>0</wp14:pctHeight>
+                </wp14:sizeRelV>
+              </wp:anchor>
+            </w:drawing>
+          </mc:Choice>
+          <mc:Fallback>
+            <w:pict>
+              <v:shapetype w14:anchorId="783F7773" id="_x0000_t34" coordsize="21600,21600" o:spt="34" o:oned="t" adj="10800" path="m,l@0,0@0,21600,21600,21600e" filled="f">
+                <v:stroke joinstyle="miter"/>
+                <v:formulas>
+                  <v:f eqn="val #0"/>
+                </v:formulas>
+                <v:path arrowok="t" fillok="f" o:connecttype="none"/>
+                <v:handles>
+                  <v:h position="#0,center"/>
+                </v:handles>
+                <o:lock v:ext="edit" shapetype="t"/>
+              </v:shapetype>
+              <v:shape id="מחבר: מרפקי 26" o:spid="_x0000_s1026" type="#_x0000_t34" style="position:absolute;margin-left:117pt;margin-top:54.75pt;width:73.3pt;height:150.75pt;flip:x;z-index:251672576;visibility:visible;mso-wrap-style:square;mso-width-percent:0;mso-height-percent:0;mso-wrap-distance-left:9pt;mso-wrap-distance-top:0;mso-wrap-distance-right:9pt;mso-wrap-distance-bottom:0;mso-position-horizontal:absolute;mso-position-horizontal-relative:text;mso-position-vertical:absolute;mso-position-vertical-relative:text;mso-width-percent:0;mso-height-percent:0;mso-width-relative:margin;mso-height-relative:margin" o:gfxdata="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" strokecolor="black [3200]" strokeweight=".5pt">
+                <v:stroke endarrow="block"/>
+              </v:shape>
+            </w:pict>
+          </mc:Fallback>
+        </mc:AlternateContent>
+      </w:r>
+      <w:r>
+        <w:rPr>
+          <w:noProof/>
+        </w:rPr>
+        <mc:AlternateContent>
+          <mc:Choice Requires="wps">
+            <w:drawing>
+              <wp:anchor distT="0" distB="0" distL="114300" distR="114300" simplePos="0" relativeHeight="251670528" behindDoc="0" locked="0" layoutInCell="1" allowOverlap="1" wp14:anchorId="5D0A801D" wp14:editId="2B9B2C1A">
+                <wp:simplePos x="0" y="0"/>
+                <wp:positionH relativeFrom="column">
+                  <wp:posOffset>1438275</wp:posOffset>
+                </wp:positionH>
+                <wp:positionV relativeFrom="paragraph">
+                  <wp:posOffset>573406</wp:posOffset>
+                </wp:positionV>
+                <wp:extent cx="952500" cy="45719"/>
+                <wp:effectExtent l="0" t="57150" r="19050" b="50165"/>
+                <wp:wrapNone/>
+                <wp:docPr id="20" name="מחבר חץ ישר 21"/>
+                <wp:cNvGraphicFramePr/>
+                <a:graphic xmlns:a="http://schemas.openxmlformats.org/drawingml/2006/main">
+                  <a:graphicData uri="http://schemas.microsoft.com/office/word/2010/wordprocessingShape">
+                    <wps:wsp>
+                      <wps:cNvCnPr/>
+                      <wps:spPr>
+                        <a:xfrm flipH="1" flipV="1">
+                          <a:off x="0" y="0"/>
+                          <a:ext cx="952500" cy="45719"/>
+                        </a:xfrm>
+                        <a:prstGeom prst="straightConnector1">
+                          <a:avLst/>
+                        </a:prstGeom>
+                        <a:ln>
+                          <a:tailEnd type="triangle"/>
+                        </a:ln>
+                      </wps:spPr>
+                      <wps:style>
+                        <a:lnRef idx="1">
+                          <a:schemeClr val="dk1"/>
+                        </a:lnRef>
+                        <a:fillRef idx="0">
+                          <a:schemeClr val="dk1"/>
+                        </a:fillRef>
+                        <a:effectRef idx="0">
+                          <a:schemeClr val="dk1"/>
+                        </a:effectRef>
+                        <a:fontRef idx="minor">
+                          <a:schemeClr val="tx1"/>
+                        </a:fontRef>
+                      </wps:style>
+                      <wps:bodyPr/>
+                    </wps:wsp>
+                  </a:graphicData>
+                </a:graphic>
+                <wp14:sizeRelH relativeFrom="margin">
+                  <wp14:pctWidth>0</wp14:pctWidth>
+                </wp14:sizeRelH>
+                <wp14:sizeRelV relativeFrom="margin">
+                  <wp14:pctHeight>0</wp14:pctHeight>
+                </wp14:sizeRelV>
+              </wp:anchor>
+            </w:drawing>
+          </mc:Choice>
+          <mc:Fallback>
+            <w:pict>
+              <v:shape w14:anchorId="05AA8F67" id="מחבר חץ ישר 21" o:spid="_x0000_s1026" type="#_x0000_t32" style="position:absolute;margin-left:113.25pt;margin-top:45.15pt;width:75pt;height:3.6pt;flip:x y;z-index:251670528;visibility:visible;mso-wrap-style:square;mso-width-percent:0;mso-height-percent:0;mso-wrap-distance-left:9pt;mso-wrap-distance-top:0;mso-wrap-distance-right:9pt;mso-wrap-distance-bottom:0;mso-position-horizontal:absolute;mso-position-horizontal-relative:text;mso-position-vertical:absolute;mso-position-vertical-relative:text;mso-width-percent:0;mso-height-percent:0;mso-width-relative:margin;mso-height-relative:margin" o:gfxdata="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" strokecolor="black [3200]" strokeweight=".5pt">
+                <v:stroke endarrow="block" joinstyle="miter"/>
+              </v:shape>
+            </w:pict>
+          </mc:Fallback>
+        </mc:AlternateContent>
+      </w:r>
+      <w:r>
+        <w:rPr>
+          <w:noProof/>
+        </w:rPr>
+        <mc:AlternateContent>
+          <mc:Choice Requires="wps">
+            <w:drawing>
+              <wp:anchor distT="0" distB="0" distL="114300" distR="114300" simplePos="0" relativeHeight="251668480" behindDoc="0" locked="0" layoutInCell="1" allowOverlap="1" wp14:anchorId="0F0AD2EB" wp14:editId="32E32777">
+                <wp:simplePos x="0" y="0"/>
+                <wp:positionH relativeFrom="column">
+                  <wp:posOffset>3428999</wp:posOffset>
+                </wp:positionH>
+                <wp:positionV relativeFrom="paragraph">
+                  <wp:posOffset>647699</wp:posOffset>
+                </wp:positionV>
+                <wp:extent cx="1143000" cy="45719"/>
+                <wp:effectExtent l="19050" t="76200" r="19050" b="50165"/>
+                <wp:wrapNone/>
+                <wp:docPr id="21" name="מחבר חץ ישר 21"/>
+                <wp:cNvGraphicFramePr/>
+                <a:graphic xmlns:a="http://schemas.openxmlformats.org/drawingml/2006/main">
+                  <a:graphicData uri="http://schemas.microsoft.com/office/word/2010/wordprocessingShape">
+                    <wps:wsp>
+                      <wps:cNvCnPr/>
+                      <wps:spPr>
+                        <a:xfrm flipH="1" flipV="1">
+                          <a:off x="0" y="0"/>
+                          <a:ext cx="1143000" cy="45719"/>
+                        </a:xfrm>
+                        <a:prstGeom prst="straightConnector1">
+                          <a:avLst/>
+                        </a:prstGeom>
+                        <a:ln>
+                          <a:tailEnd type="triangle"/>
+                        </a:ln>
+                      </wps:spPr>
+                      <wps:style>
+                        <a:lnRef idx="1">
+                          <a:schemeClr val="dk1"/>
+                        </a:lnRef>
+                        <a:fillRef idx="0">
+                          <a:schemeClr val="dk1"/>
+                        </a:fillRef>
+                        <a:effectRef idx="0">
+                          <a:schemeClr val="dk1"/>
+                        </a:effectRef>
+                        <a:fontRef idx="minor">
+                          <a:schemeClr val="tx1"/>
+                        </a:fontRef>
+                      </wps:style>
+                      <wps:bodyPr/>
+                    </wps:wsp>
+                  </a:graphicData>
+                </a:graphic>
+                <wp14:sizeRelH relativeFrom="margin">
+                  <wp14:pctWidth>0</wp14:pctWidth>
+                </wp14:sizeRelH>
+                <wp14:sizeRelV relativeFrom="margin">
+                  <wp14:pctHeight>0</wp14:pctHeight>
+                </wp14:sizeRelV>
+              </wp:anchor>
+            </w:drawing>
+          </mc:Choice>
+          <mc:Fallback>
+            <w:pict>
+              <v:shape w14:anchorId="4B07767F" id="מחבר חץ ישר 21" o:spid="_x0000_s1026" type="#_x0000_t32" style="position:absolute;margin-left:270pt;margin-top:51pt;width:90pt;height:3.6pt;flip:x y;z-index:251668480;visibility:visible;mso-wrap-style:square;mso-width-percent:0;mso-height-percent:0;mso-wrap-distance-left:9pt;mso-wrap-distance-top:0;mso-wrap-distance-right:9pt;mso-wrap-distance-bottom:0;mso-position-horizontal:absolute;mso-position-horizontal-relative:text;mso-position-vertical:absolute;mso-position-vertical-relative:text;mso-width-percent:0;mso-height-percent:0;mso-width-relative:margin;mso-height-relative:margin" o:gfxdata="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" strokecolor="black [3200]" strokeweight=".5pt">
+                <v:stroke endarrow="block" joinstyle="miter"/>
+              </v:shape>
+            </w:pict>
+          </mc:Fallback>
+        </mc:AlternateContent>
+      </w:r>
+      <w:r>
+        <w:rPr>
+          <w:noProof/>
+        </w:rPr>
+        <mc:AlternateContent>
+          <mc:Choice Requires="wps">
+            <w:drawing>
+              <wp:anchor distT="0" distB="0" distL="114300" distR="114300" simplePos="0" relativeHeight="251666432" behindDoc="0" locked="0" layoutInCell="1" allowOverlap="1" wp14:anchorId="0833BB75" wp14:editId="580EBB71">
+                <wp:simplePos x="0" y="0"/>
+                <wp:positionH relativeFrom="column">
+                  <wp:posOffset>2409825</wp:posOffset>
+                </wp:positionH>
+                <wp:positionV relativeFrom="paragraph">
+                  <wp:posOffset>409575</wp:posOffset>
+                </wp:positionV>
+                <wp:extent cx="1000125" cy="448310"/>
+                <wp:effectExtent l="0" t="0" r="28575" b="27940"/>
+                <wp:wrapNone/>
+                <wp:docPr id="19" name="תרשים זרימה: דיסק מגנטי 14"/>
+                <wp:cNvGraphicFramePr/>
+                <a:graphic xmlns:a="http://schemas.openxmlformats.org/drawingml/2006/main">
+                  <a:graphicData uri="http://schemas.microsoft.com/office/word/2010/wordprocessingShape">
+                    <wps:wsp>
+                      <wps:cNvSpPr/>
+                      <wps:spPr>
+                        <a:xfrm>
+                          <a:off x="0" y="0"/>
+                          <a:ext cx="1000125" cy="448310"/>
+                        </a:xfrm>
+                        <a:prstGeom prst="flowChartMagneticDisk">
+                          <a:avLst/>
+                        </a:prstGeom>
+                      </wps:spPr>
+                      <wps:style>
+                        <a:lnRef idx="2">
+                          <a:schemeClr val="accent3">
+                            <a:shade val="50000"/>
+                          </a:schemeClr>
+                        </a:lnRef>
+                        <a:fillRef idx="1">
+                          <a:schemeClr val="accent3"/>
+                        </a:fillRef>
+                        <a:effectRef idx="0">
+                          <a:schemeClr val="accent3"/>
+                        </a:effectRef>
+                        <a:fontRef idx="minor">
+                          <a:schemeClr val="lt1"/>
+                        </a:fontRef>
+                      </wps:style>
+                      <wps:bodyPr rot="0" spcFirstLastPara="0" vertOverflow="clip" horzOverflow="clip" vert="horz" wrap="square" lIns="91440" tIns="45720" rIns="91440" bIns="45720" numCol="1" spcCol="0" rtlCol="1" fromWordArt="0" anchor="ctr" anchorCtr="0" forceAA="0" compatLnSpc="1">
+                        <a:prstTxWarp prst="textNoShape">
+                          <a:avLst/>
+                        </a:prstTxWarp>
+                        <a:noAutofit/>
+                      </wps:bodyPr>
+                    </wps:wsp>
+                  </a:graphicData>
+                </a:graphic>
+              </wp:anchor>
+            </w:drawing>
+          </mc:Choice>
+          <mc:Fallback>
+            <w:pict>
+              <v:shape w14:anchorId="09F4D168" id="תרשים זרימה: דיסק מגנטי 14" o:spid="_x0000_s1026" type="#_x0000_t132" style="position:absolute;margin-left:189.75pt;margin-top:32.25pt;width:78.75pt;height:35.3pt;z-index:251666432;visibility:visible;mso-wrap-style:square;mso-wrap-distance-left:9pt;mso-wrap-distance-top:0;mso-wrap-distance-right:9pt;mso-wrap-distance-bottom:0;mso-position-horizontal:absolute;mso-position-horizontal-relative:text;mso-position-vertical:absolute;mso-position-vertical-relative:text;v-text-anchor:middle" o:gfxdata="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" fillcolor="#a5a5a5 [3206]" strokecolor="#525252 [1606]" strokeweight="1pt">
+                <v:stroke joinstyle="miter"/>
+              </v:shape>
+            </w:pict>
+          </mc:Fallback>
+        </mc:AlternateContent>
+      </w:r>
+      <w:r>
+        <w:rPr>
+          <w:noProof/>
+        </w:rPr>
+        <w:drawing>
+          <wp:anchor distT="0" distB="0" distL="114300" distR="114300" simplePos="0" relativeHeight="251663360" behindDoc="0" locked="0" layoutInCell="1" allowOverlap="1" wp14:anchorId="7D063DCA" wp14:editId="3A3891E0">
+            <wp:simplePos x="0" y="0"/>
+            <wp:positionH relativeFrom="column">
+              <wp:posOffset>4552950</wp:posOffset>
+            </wp:positionH>
+            <wp:positionV relativeFrom="paragraph">
+              <wp:posOffset>-262255</wp:posOffset>
+            </wp:positionV>
+            <wp:extent cx="1457325" cy="2005330"/>
+            <wp:effectExtent l="0" t="0" r="9525" b="0"/>
+            <wp:wrapNone/>
+            <wp:docPr id="14" name="Picture 14"/>
+            <wp:cNvGraphicFramePr>
+              <a:graphicFrameLocks xmlns:a="http://schemas.openxmlformats.org/drawingml/2006/main" noChangeAspect="1"/>
+            </wp:cNvGraphicFramePr>
+            <a:graphic xmlns:a="http://schemas.openxmlformats.org/drawingml/2006/main">
+              <a:graphicData uri="http://schemas.openxmlformats.org/drawingml/2006/picture">
+                <pic:pic xmlns:pic="http://schemas.openxmlformats.org/drawingml/2006/picture">
+                  <pic:nvPicPr>
+                    <pic:cNvPr id="14" name="Picture 14"/>
+                    <pic:cNvPicPr/>
+                  </pic:nvPicPr>
+                  <pic:blipFill>
+                    <a:blip r:embed="rId8">
+                      <a:extLst>
+                        <a:ext uri="{28A0092B-C50C-407E-A947-70E740481C1C}">
+                          <a14:useLocalDpi xmlns:a14="http://schemas.microsoft.com/office/drawing/2010/main" val="0"/>
+                        </a:ext>
+                      </a:extLst>
+                    </a:blip>
+                    <a:stretch>
+                      <a:fillRect/>
+                    </a:stretch>
+                  </pic:blipFill>
+                  <pic:spPr>
+                    <a:xfrm>
+                      <a:off x="0" y="0"/>
+                      <a:ext cx="1457325" cy="2005330"/>
+                    </a:xfrm>
+                    <a:prstGeom prst="rect">
+                      <a:avLst/>
+                    </a:prstGeom>
+                  </pic:spPr>
+                </pic:pic>
+              </a:graphicData>
+            </a:graphic>
+            <wp14:sizeRelH relativeFrom="page">
+              <wp14:pctWidth>0</wp14:pctWidth>
+            </wp14:sizeRelH>
+            <wp14:sizeRelV relativeFrom="page">
+              <wp14:pctHeight>0</wp14:pctHeight>
+            </wp14:sizeRelV>
+          </wp:anchor>
+        </w:drawing>
+      </w:r>
+      <w:r>
+        <w:rPr>
+          <w:noProof/>
+        </w:rPr>
+        <w:drawing>
+          <wp:anchor distT="0" distB="0" distL="114300" distR="114300" simplePos="0" relativeHeight="251659264" behindDoc="0" locked="0" layoutInCell="1" allowOverlap="1" wp14:anchorId="6459EEFD" wp14:editId="3CB75913">
+            <wp:simplePos x="0" y="0"/>
+            <wp:positionH relativeFrom="column">
+              <wp:posOffset>4600575</wp:posOffset>
+            </wp:positionH>
+            <wp:positionV relativeFrom="paragraph">
+              <wp:posOffset>4552950</wp:posOffset>
+            </wp:positionV>
+            <wp:extent cx="1374370" cy="1895475"/>
+            <wp:effectExtent l="0" t="0" r="0" b="0"/>
+            <wp:wrapNone/>
+            <wp:docPr id="15" name="Picture 15"/>
+            <wp:cNvGraphicFramePr>
+              <a:graphicFrameLocks xmlns:a="http://schemas.openxmlformats.org/drawingml/2006/main" noChangeAspect="1"/>
+            </wp:cNvGraphicFramePr>
+            <a:graphic xmlns:a="http://schemas.openxmlformats.org/drawingml/2006/main">
+              <a:graphicData uri="http://schemas.openxmlformats.org/drawingml/2006/picture">
+                <pic:pic xmlns:pic="http://schemas.openxmlformats.org/drawingml/2006/picture">
+                  <pic:nvPicPr>
+                    <pic:cNvPr id="15" name="Picture 15"/>
+                    <pic:cNvPicPr/>
+                  </pic:nvPicPr>
+                  <pic:blipFill>
+                    <a:blip r:embed="rId10">
+                      <a:extLst>
+                        <a:ext uri="{28A0092B-C50C-407E-A947-70E740481C1C}">
+                          <a14:useLocalDpi xmlns:a14="http://schemas.microsoft.com/office/drawing/2010/main" val="0"/>
+                        </a:ext>
+                      </a:extLst>
+                    </a:blip>
+                    <a:stretch>
+                      <a:fillRect/>
+                    </a:stretch>
+                  </pic:blipFill>
+                  <pic:spPr>
+                    <a:xfrm>
+                      <a:off x="0" y="0"/>
+                      <a:ext cx="1380863" cy="1904430"/>
+                    </a:xfrm>
+                    <a:prstGeom prst="rect">
+                      <a:avLst/>
+                    </a:prstGeom>
+                  </pic:spPr>
+                </pic:pic>
+              </a:graphicData>
+            </a:graphic>
+            <wp14:sizeRelH relativeFrom="page">
+              <wp14:pctWidth>0</wp14:pctWidth>
+            </wp14:sizeRelH>
+            <wp14:sizeRelV relativeFrom="page">
+              <wp14:pctHeight>0</wp14:pctHeight>
+            </wp14:sizeRelV>
+          </wp:anchor>
+        </w:drawing>
+      </w:r>
+      <w:r>
+        <w:rPr>
+          <w:noProof/>
+        </w:rPr>
+        <w:drawing>
+          <wp:anchor distT="0" distB="0" distL="114300" distR="114300" simplePos="0" relativeHeight="251664384" behindDoc="0" locked="0" layoutInCell="1" allowOverlap="1" wp14:anchorId="2E8EDA36" wp14:editId="3DB7308E">
+            <wp:simplePos x="0" y="0"/>
+            <wp:positionH relativeFrom="column">
+              <wp:posOffset>190500</wp:posOffset>
+            </wp:positionH>
+            <wp:positionV relativeFrom="paragraph">
+              <wp:posOffset>3810000</wp:posOffset>
+            </wp:positionV>
+            <wp:extent cx="1443990" cy="2000250"/>
+            <wp:effectExtent l="0" t="0" r="3810" b="0"/>
+            <wp:wrapNone/>
+            <wp:docPr id="13" name="Picture 13"/>
+            <wp:cNvGraphicFramePr>
+              <a:graphicFrameLocks xmlns:a="http://schemas.openxmlformats.org/drawingml/2006/main" noChangeAspect="1"/>
+            </wp:cNvGraphicFramePr>
+            <a:graphic xmlns:a="http://schemas.openxmlformats.org/drawingml/2006/main">
+              <a:graphicData uri="http://schemas.openxmlformats.org/drawingml/2006/picture">
+                <pic:pic xmlns:pic="http://schemas.openxmlformats.org/drawingml/2006/picture">
+                  <pic:nvPicPr>
+                    <pic:cNvPr id="13" name="Picture 13"/>
+                    <pic:cNvPicPr/>
+                  </pic:nvPicPr>
+                  <pic:blipFill>
+                    <a:blip r:embed="rId13">
+                      <a:extLst>
+                        <a:ext uri="{28A0092B-C50C-407E-A947-70E740481C1C}">
+                          <a14:useLocalDpi xmlns:a14="http://schemas.microsoft.com/office/drawing/2010/main" val="0"/>
+                        </a:ext>
+                      </a:extLst>
+                    </a:blip>
+                    <a:stretch>
+                      <a:fillRect/>
+                    </a:stretch>
+                  </pic:blipFill>
+                  <pic:spPr>
+                    <a:xfrm>
+                      <a:off x="0" y="0"/>
+                      <a:ext cx="1443990" cy="2000250"/>
+                    </a:xfrm>
+                    <a:prstGeom prst="rect">
+                      <a:avLst/>
+                    </a:prstGeom>
+                  </pic:spPr>
+                </pic:pic>
+              </a:graphicData>
+            </a:graphic>
+            <wp14:sizeRelH relativeFrom="page">
+              <wp14:pctWidth>0</wp14:pctWidth>
+            </wp14:sizeRelH>
+            <wp14:sizeRelV relativeFrom="page">
+              <wp14:pctHeight>0</wp14:pctHeight>
+            </wp14:sizeRelV>
+          </wp:anchor>
+        </w:drawing>
+      </w:r>
+      <w:r>
+        <w:rPr>
+          <w:noProof/>
+        </w:rPr>
+        <w:drawing>
+          <wp:anchor distT="0" distB="0" distL="114300" distR="114300" simplePos="0" relativeHeight="251661312" behindDoc="0" locked="0" layoutInCell="1" allowOverlap="1" wp14:anchorId="74C284EB" wp14:editId="4D51380A">
+            <wp:simplePos x="0" y="0"/>
+            <wp:positionH relativeFrom="margin">
+              <wp:posOffset>76200</wp:posOffset>
+            </wp:positionH>
+            <wp:positionV relativeFrom="paragraph">
+              <wp:posOffset>-847725</wp:posOffset>
+            </wp:positionV>
+            <wp:extent cx="1400175" cy="1934210"/>
+            <wp:effectExtent l="0" t="0" r="9525" b="8890"/>
+            <wp:wrapNone/>
+            <wp:docPr id="17" name="Picture 17"/>
+            <wp:cNvGraphicFramePr>
+              <a:graphicFrameLocks xmlns:a="http://schemas.openxmlformats.org/drawingml/2006/main" noChangeAspect="1"/>
+            </wp:cNvGraphicFramePr>
+            <a:graphic xmlns:a="http://schemas.openxmlformats.org/drawingml/2006/main">
+              <a:graphicData uri="http://schemas.openxmlformats.org/drawingml/2006/picture">
+                <pic:pic xmlns:pic="http://schemas.openxmlformats.org/drawingml/2006/picture">
+                  <pic:nvPicPr>
+                    <pic:cNvPr id="17" name="Picture 17"/>
+                    <pic:cNvPicPr/>
+                  </pic:nvPicPr>
+                  <pic:blipFill>
+                    <a:blip r:embed="rId7">
+                      <a:extLst>
+                        <a:ext uri="{28A0092B-C50C-407E-A947-70E740481C1C}">
+                          <a14:useLocalDpi xmlns:a14="http://schemas.microsoft.com/office/drawing/2010/main" val="0"/>
+                        </a:ext>
+                      </a:extLst>
+                    </a:blip>
+                    <a:stretch>
+                      <a:fillRect/>
+                    </a:stretch>
+                  </pic:blipFill>
+                  <pic:spPr>
+                    <a:xfrm>
+                      <a:off x="0" y="0"/>
+                      <a:ext cx="1400175" cy="1934210"/>
+                    </a:xfrm>
+                    <a:prstGeom prst="rect">
+                      <a:avLst/>
+                    </a:prstGeom>
+                  </pic:spPr>
+                </pic:pic>
+              </a:graphicData>
+            </a:graphic>
+            <wp14:sizeRelH relativeFrom="page">
+              <wp14:pctWidth>0</wp14:pctWidth>
+            </wp14:sizeRelH>
+            <wp14:sizeRelV relativeFrom="page">
+              <wp14:pctHeight>0</wp14:pctHeight>
+            </wp14:sizeRelV>
+          </wp:anchor>
+        </w:drawing>
+      </w:r>
+      <w:r>
+        <w:rPr>
+          <w:noProof/>
+        </w:rPr>
+        <w:drawing>
+          <wp:anchor distT="0" distB="0" distL="114300" distR="114300" simplePos="0" relativeHeight="251662336" behindDoc="0" locked="0" layoutInCell="1" allowOverlap="1" wp14:anchorId="3E16E2BE" wp14:editId="02333596">
+            <wp:simplePos x="0" y="0"/>
+            <wp:positionH relativeFrom="column">
+              <wp:posOffset>219075</wp:posOffset>
+            </wp:positionH>
+            <wp:positionV relativeFrom="paragraph">
+              <wp:posOffset>1563370</wp:posOffset>
+            </wp:positionV>
+            <wp:extent cx="1266825" cy="1932305"/>
+            <wp:effectExtent l="0" t="0" r="9525" b="0"/>
+            <wp:wrapNone/>
+            <wp:docPr id="18" name="Picture 18"/>
+            <wp:cNvGraphicFramePr>
+              <a:graphicFrameLocks xmlns:a="http://schemas.openxmlformats.org/drawingml/2006/main" noChangeAspect="1"/>
+            </wp:cNvGraphicFramePr>
+            <a:graphic xmlns:a="http://schemas.openxmlformats.org/drawingml/2006/main">
+              <a:graphicData uri="http://schemas.openxmlformats.org/drawingml/2006/picture">
+                <pic:pic xmlns:pic="http://schemas.openxmlformats.org/drawingml/2006/picture">
+                  <pic:nvPicPr>
+                    <pic:cNvPr id="18" name="Picture 18"/>
+                    <pic:cNvPicPr/>
+                  </pic:nvPicPr>
+                  <pic:blipFill>
+                    <a:blip r:embed="rId11">
+                      <a:extLst>
+                        <a:ext uri="{28A0092B-C50C-407E-A947-70E740481C1C}">
+                          <a14:useLocalDpi xmlns:a14="http://schemas.microsoft.com/office/drawing/2010/main" val="0"/>
+                        </a:ext>
+                      </a:extLst>
+                    </a:blip>
+                    <a:stretch>
+                      <a:fillRect/>
+                    </a:stretch>
+                  </pic:blipFill>
+                  <pic:spPr>
+                    <a:xfrm>
+                      <a:off x="0" y="0"/>
+                      <a:ext cx="1266825" cy="1932305"/>
+                    </a:xfrm>
+                    <a:prstGeom prst="rect">
+                      <a:avLst/>
+                    </a:prstGeom>
+                  </pic:spPr>
+                </pic:pic>
+              </a:graphicData>
+            </a:graphic>
+            <wp14:sizeRelH relativeFrom="page">
+              <wp14:pctWidth>0</wp14:pctWidth>
+            </wp14:sizeRelH>
+            <wp14:sizeRelV relativeFrom="page">
+              <wp14:pctHeight>0</wp14:pctHeight>
+            </wp14:sizeRelV>
+          </wp:anchor>
+        </w:drawing>
+      </w:r>
+      <w:r>
+        <w:rPr>
+          <w:noProof/>
+        </w:rPr>
+        <w:drawing>
+          <wp:anchor distT="0" distB="0" distL="114300" distR="114300" simplePos="0" relativeHeight="251660288" behindDoc="0" locked="0" layoutInCell="1" allowOverlap="1" wp14:anchorId="547F10BF" wp14:editId="5E079404">
+            <wp:simplePos x="0" y="0"/>
+            <wp:positionH relativeFrom="margin">
+              <wp:posOffset>4606925</wp:posOffset>
+            </wp:positionH>
+            <wp:positionV relativeFrom="paragraph">
+              <wp:posOffset>2448560</wp:posOffset>
+            </wp:positionV>
+            <wp:extent cx="1320800" cy="2000250"/>
+            <wp:effectExtent l="0" t="0" r="0" b="0"/>
+            <wp:wrapNone/>
+            <wp:docPr id="16" name="Picture 16"/>
+            <wp:cNvGraphicFramePr>
+              <a:graphicFrameLocks xmlns:a="http://schemas.openxmlformats.org/drawingml/2006/main" noChangeAspect="1"/>
+            </wp:cNvGraphicFramePr>
+            <a:graphic xmlns:a="http://schemas.openxmlformats.org/drawingml/2006/main">
+              <a:graphicData uri="http://schemas.openxmlformats.org/drawingml/2006/picture">
+                <pic:pic xmlns:pic="http://schemas.openxmlformats.org/drawingml/2006/picture">
+                  <pic:nvPicPr>
+                    <pic:cNvPr id="16" name="Picture 16"/>
+                    <pic:cNvPicPr/>
+                  </pic:nvPicPr>
+                  <pic:blipFill>
+                    <a:blip r:embed="rId12">
+                      <a:extLst>
+                        <a:ext uri="{28A0092B-C50C-407E-A947-70E740481C1C}">
+                          <a14:useLocalDpi xmlns:a14="http://schemas.microsoft.com/office/drawing/2010/main" val="0"/>
+                        </a:ext>
+                      </a:extLst>
+                    </a:blip>
+                    <a:stretch>
+                      <a:fillRect/>
+                    </a:stretch>
+                  </pic:blipFill>
+                  <pic:spPr>
+                    <a:xfrm>
+                      <a:off x="0" y="0"/>
+                      <a:ext cx="1320800" cy="2000250"/>
+                    </a:xfrm>
+                    <a:prstGeom prst="rect">
+                      <a:avLst/>
+                    </a:prstGeom>
+                  </pic:spPr>
+                </pic:pic>
+              </a:graphicData>
+            </a:graphic>
+            <wp14:sizeRelH relativeFrom="page">
+              <wp14:pctWidth>0</wp14:pctWidth>
+            </wp14:sizeRelH>
+            <wp14:sizeRelV relativeFrom="page">
+              <wp14:pctHeight>0</wp14:pctHeight>
+            </wp14:sizeRelV>
+          </wp:anchor>
         </w:drawing>
       </w:r>
     </w:p>

</xml_diff>